<commit_message>
Updated word document with link
</commit_message>
<xml_diff>
--- a/Fleming_Conner_S1713688.docx
+++ b/Fleming_Conner_S1713688.docx
@@ -459,7 +459,7 @@
           <w:rPr>
             <w:rStyle w:val="Hyperlink"/>
           </w:rPr>
-          <w:t>https://github.com/Condooo/Mobile-Platform-Development-Project/tree/master/MPDProjectBACKUP</w:t>
+          <w:t>https://github.com/Condooo/Mobile-Platform-Development-Project/blob/master/Fleming_Conner_S1713688_Video.mp4</w:t>
         </w:r>
       </w:hyperlink>
     </w:p>
@@ -504,11 +504,8 @@
         <w:r>
           <w:rPr>
             <w:rStyle w:val="Hyperlink"/>
-            <w:rFonts w:ascii="Times New Roman" w:hAnsi="Times New Roman" w:cs="Times New Roman"/>
-            <w:sz w:val="24"/>
-            <w:szCs w:val="24"/>
           </w:rPr>
-          <w:t>https://github.com/RachelMcGurk/McGurk_Rachel_S1620735_MPD_Coursework</w:t>
+          <w:t>https://github.com/Condooo/Mobile-Platform-Development-Project/tree/master/MPDProjectBACKUP</w:t>
         </w:r>
       </w:hyperlink>
     </w:p>
@@ -529,7 +526,12 @@
     </w:p>
     <w:p>
       <w:pPr>
-        <w:spacing w:after="0" w:line="240" w:lineRule="auto"/>
+        <w:sectPr>
+          <w:pgSz w:w="11906" w:h="16838"/>
+          <w:pgMar w:top="1440" w:right="1440" w:bottom="1440" w:left="1440" w:header="708" w:footer="708" w:gutter="0"/>
+          <w:cols w:space="708"/>
+          <w:docGrid w:linePitch="360"/>
+        </w:sectPr>
       </w:pPr>
       <w:r>
         <w:rPr>
@@ -574,22 +576,21 @@
           <w:rPr>
             <w:rStyle w:val="Hyperlink"/>
           </w:rPr>
-          <w:t>https://github.com/Condooo/Mobile-Platform-Development-Project/blob/master/app-release.apk</w:t>
+          <w:t>https://</w:t>
+        </w:r>
+        <w:r>
+          <w:rPr>
+            <w:rStyle w:val="Hyperlink"/>
+          </w:rPr>
+          <w:t>g</w:t>
+        </w:r>
+        <w:r>
+          <w:rPr>
+            <w:rStyle w:val="Hyperlink"/>
+          </w:rPr>
+          <w:t>ithub.com/Condooo/Mobile-Platform-Development-Project/blob/master/app-release.apk</w:t>
         </w:r>
       </w:hyperlink>
-    </w:p>
-    <w:p>
-      <w:pPr>
-        <w:sectPr>
-          <w:pgSz w:w="11906" w:h="16838"/>
-          <w:pgMar w:top="1440" w:right="1440" w:bottom="1440" w:left="1440" w:header="708" w:footer="708" w:gutter="0"/>
-          <w:cols w:space="708"/>
-          <w:docGrid w:linePitch="360"/>
-        </w:sectPr>
-      </w:pPr>
-      <w:r>
-        <w:br w:type="page"/>
-      </w:r>
     </w:p>
     <w:tbl>
       <w:tblPr>
@@ -1353,13 +1354,7 @@
               <w:pStyle w:val="NoSpacing"/>
             </w:pPr>
             <w:r>
-              <w:t xml:space="preserve">All instances across each data type to returned and displayed appropriately in map and list view; map markers to be placed and </w:t>
-            </w:r>
-            <w:r>
-              <w:t>coloured according to data type (current: green, planned: blue, incident: red)</w:t>
-            </w:r>
-            <w:r>
-              <w:t>parsing progress to be displayed; map centre on marker locations</w:t>
+              <w:t>All instances across each data type to returned and displayed appropriately in map and list view; map markers to be placed and coloured according to data type (current: green, planned: blue, incident: red)parsing progress to be displayed; map centre on marker locations</w:t>
             </w:r>
           </w:p>
         </w:tc>
@@ -1651,15 +1646,7 @@
               <w:pStyle w:val="NoSpacing"/>
             </w:pPr>
             <w:r>
-              <w:t xml:space="preserve">Results </w:t>
-            </w:r>
-            <w:proofErr w:type="gramStart"/>
-            <w:r>
-              <w:t>parsed and compared,</w:t>
-            </w:r>
-            <w:proofErr w:type="gramEnd"/>
-            <w:r>
-              <w:t xml:space="preserve"> Toast notification made user aware of no matching results within parameters</w:t>
+              <w:t>Results parsed and compared, Toast notification made user aware of no matching results within parameters</w:t>
             </w:r>
           </w:p>
         </w:tc>
@@ -1766,15 +1753,7 @@
               <w:pStyle w:val="NoSpacing"/>
             </w:pPr>
             <w:r>
-              <w:t xml:space="preserve">26 results returned, all marked as current roadworks running until 30/12/2020 at latest, list view </w:t>
-            </w:r>
-            <w:proofErr w:type="gramStart"/>
-            <w:r>
-              <w:t>populated</w:t>
-            </w:r>
-            <w:proofErr w:type="gramEnd"/>
-            <w:r>
-              <w:t xml:space="preserve"> and map markers placed accordingly</w:t>
+              <w:t>26 results returned, all marked as current roadworks running until 30/12/2020 at latest, list view populated and map markers placed accordingly</w:t>
             </w:r>
           </w:p>
         </w:tc>
@@ -1994,6 +1973,9 @@
         </w:rPr>
       </w:pPr>
       <w:r>
+        <w:rPr>
+          <w:noProof/>
+        </w:rPr>
         <w:drawing>
           <wp:inline distT="0" distB="0" distL="0" distR="0" wp14:anchorId="235C6AA0" wp14:editId="6AF763AD">
             <wp:extent cx="2047875" cy="4113982"/>
@@ -2037,6 +2019,9 @@
         <w:t xml:space="preserve"> </w:t>
       </w:r>
       <w:r>
+        <w:rPr>
+          <w:noProof/>
+        </w:rPr>
         <w:drawing>
           <wp:inline distT="0" distB="0" distL="0" distR="0" wp14:anchorId="74D02D2E" wp14:editId="1818407C">
             <wp:extent cx="2056130" cy="4112260"/>
@@ -2176,6 +2161,9 @@
         </w:rPr>
       </w:pPr>
       <w:r>
+        <w:rPr>
+          <w:noProof/>
+        </w:rPr>
         <w:lastRenderedPageBreak/>
         <w:drawing>
           <wp:inline distT="0" distB="0" distL="0" distR="0" wp14:anchorId="2B1944E4" wp14:editId="0AB033AC">
@@ -2220,6 +2208,9 @@
         <w:t xml:space="preserve"> </w:t>
       </w:r>
       <w:r>
+        <w:rPr>
+          <w:noProof/>
+        </w:rPr>
         <w:drawing>
           <wp:inline distT="0" distB="0" distL="0" distR="0" wp14:anchorId="50362E71" wp14:editId="407F46D4">
             <wp:extent cx="2087835" cy="4121785"/>
@@ -2782,6 +2773,18 @@
       <w:shd w:val="clear" w:color="auto" w:fill="E1DFDD"/>
     </w:rPr>
   </w:style>
+  <w:style w:type="character" w:styleId="FollowedHyperlink">
+    <w:name w:val="FollowedHyperlink"/>
+    <w:basedOn w:val="DefaultParagraphFont"/>
+    <w:uiPriority w:val="99"/>
+    <w:semiHidden/>
+    <w:unhideWhenUsed/>
+    <w:rsid w:val="00054383"/>
+    <w:rPr>
+      <w:color w:val="954F72" w:themeColor="followedHyperlink"/>
+      <w:u w:val="single"/>
+    </w:rPr>
+  </w:style>
 </w:styles>
 </file>
 
@@ -3085,7 +3088,7 @@
 </file>
 
 <file path=customXml/itemProps1.xml><?xml version="1.0" encoding="utf-8"?>
-<ds:datastoreItem xmlns:ds="http://schemas.openxmlformats.org/officeDocument/2006/customXml" ds:itemID="{78F7975E-0E51-41D6-B5D1-B984C79CA54D}">
+<ds:datastoreItem xmlns:ds="http://schemas.openxmlformats.org/officeDocument/2006/customXml" ds:itemID="{F946F31B-0CB6-49FF-A473-CBD0B0E20084}">
   <ds:schemaRefs>
     <ds:schemaRef ds:uri="http://schemas.openxmlformats.org/officeDocument/2006/bibliography"/>
   </ds:schemaRefs>

</xml_diff>